<commit_message>
0.0.1 Add some security requirements
</commit_message>
<xml_diff>
--- a/Documents/Requirement.docx
+++ b/Documents/Requirement.docx
@@ -105,22 +105,11 @@
         </w:rPr>
         <w:br w:type="page"/>
       </w:r>
-      <w:r>
-        <w:lastRenderedPageBreak/>
-        <w:fldChar w:fldCharType="begin"/>
-      </w:r>
-      <w:r>
-        <w:instrText xml:space="preserve"> TITLE  \* MERGEFORMAT </w:instrText>
-      </w:r>
-      <w:r>
-        <w:fldChar w:fldCharType="separate"/>
-      </w:r>
-      <w:r>
-        <w:t>Software Requirements</w:t>
-      </w:r>
-      <w:r>
-        <w:fldChar w:fldCharType="end"/>
-      </w:r>
+      <w:fldSimple w:instr=" TITLE  \* MERGEFORMAT ">
+        <w:r>
+          <w:t>Software Requirements</w:t>
+        </w:r>
+      </w:fldSimple>
     </w:p>
     <w:p>
       <w:pPr>
@@ -336,23 +325,7 @@
           <w:sz w:val="24"/>
           <w:szCs w:val="24"/>
         </w:rPr>
-        <w:t xml:space="preserve">The purpose of the document is to collect and analyze all assorted ideas that have come up to define the system, its requirements with respect to consumers. Also, we shall predict and sort out how we hope this product will be used </w:t>
-      </w:r>
-      <w:proofErr w:type="gramStart"/>
-      <w:r>
-        <w:rPr>
-          <w:sz w:val="24"/>
-          <w:szCs w:val="24"/>
-        </w:rPr>
-        <w:t>in order to</w:t>
-      </w:r>
-      <w:proofErr w:type="gramEnd"/>
-      <w:r>
-        <w:rPr>
-          <w:sz w:val="24"/>
-          <w:szCs w:val="24"/>
-        </w:rPr>
-        <w:t xml:space="preserve"> gain a better understanding of the project, outline concepts that may be developed later, and document ideas that are being considered, but may be discarded as the product develops.</w:t>
+        <w:t>The purpose of the document is to collect and analyze all assorted ideas that have come up to define the system, its requirements with respect to consumers. Also, we shall predict and sort out how we hope this product will be used in order to gain a better understanding of the project, outline concepts that may be developed later, and document ideas that are being considered, but may be discarded as the product develops.</w:t>
       </w:r>
     </w:p>
     <w:p>
@@ -750,20 +723,6 @@
       </w:r>
     </w:p>
     <w:p>
-      <w:r>
-        <w:t xml:space="preserve">The system has xxx </w:t>
-      </w:r>
-      <w:r>
-        <w:t>Security Groups</w:t>
-      </w:r>
-      <w:r>
-        <w:t>, which is, Admins, Managers, Academic managers, Editors/writers</w:t>
-      </w:r>
-      <w:r>
-        <w:t>, and the default (no security group)</w:t>
-      </w:r>
-    </w:p>
-    <w:p>
       <w:pPr>
         <w:pStyle w:val="Heading2"/>
         <w15:collapsed/>
@@ -1633,7 +1592,21 @@
           <w:sz w:val="32"/>
           <w:szCs w:val="32"/>
         </w:rPr>
-        <w:t>Users (Needs permissions)</w:t>
+        <w:t>Users (</w:t>
+      </w:r>
+      <w:r>
+        <w:rPr>
+          <w:sz w:val="32"/>
+          <w:szCs w:val="32"/>
+        </w:rPr>
+        <w:t>In security groups</w:t>
+      </w:r>
+      <w:r>
+        <w:rPr>
+          <w:sz w:val="32"/>
+          <w:szCs w:val="32"/>
+        </w:rPr>
+        <w:t>)</w:t>
       </w:r>
     </w:p>
     <w:p>
@@ -1765,73 +1738,29 @@
           <w:sz w:val="24"/>
           <w:szCs w:val="24"/>
         </w:rPr>
-        <w:t>The user shall be able to manage. (</w:t>
-      </w:r>
-      <w:proofErr w:type="gramStart"/>
-      <w:r>
-        <w:rPr>
-          <w:rFonts w:asciiTheme="majorBidi" w:hAnsiTheme="majorBidi" w:cstheme="majorBidi"/>
-          <w:i w:val="0"/>
-          <w:color w:val="2F5496" w:themeColor="accent1" w:themeShade="BF"/>
-          <w:sz w:val="24"/>
-          <w:szCs w:val="24"/>
-        </w:rPr>
-        <w:t>vision</w:t>
-      </w:r>
-      <w:proofErr w:type="gramEnd"/>
-      <w:r>
-        <w:rPr>
-          <w:rFonts w:asciiTheme="majorBidi" w:hAnsiTheme="majorBidi" w:cstheme="majorBidi"/>
-          <w:i w:val="0"/>
-          <w:color w:val="2F5496" w:themeColor="accent1" w:themeShade="BF"/>
-          <w:sz w:val="24"/>
-          <w:szCs w:val="24"/>
-        </w:rPr>
-        <w:t>, goal,)</w:t>
-      </w:r>
-    </w:p>
-    <w:p>
-      <w:pPr>
-        <w:pStyle w:val="Heading3"/>
-        <w:rPr>
-          <w:rFonts w:asciiTheme="majorBidi" w:hAnsiTheme="majorBidi" w:cstheme="majorBidi"/>
-          <w:i w:val="0"/>
-          <w:color w:val="2F5496" w:themeColor="accent1" w:themeShade="BF"/>
-          <w:sz w:val="24"/>
-          <w:szCs w:val="24"/>
-        </w:rPr>
-      </w:pPr>
-      <w:r>
-        <w:rPr>
-          <w:rFonts w:asciiTheme="majorBidi" w:hAnsiTheme="majorBidi" w:cstheme="majorBidi"/>
-          <w:i w:val="0"/>
-          <w:color w:val="2F5496" w:themeColor="accent1" w:themeShade="BF"/>
-          <w:sz w:val="24"/>
-          <w:szCs w:val="24"/>
-        </w:rPr>
-        <w:t>The user shall be able to manage the names of the members who developed the website. (Name, Student ID</w:t>
-      </w:r>
-      <w:proofErr w:type="gramStart"/>
-      <w:r>
-        <w:rPr>
-          <w:rFonts w:asciiTheme="majorBidi" w:hAnsiTheme="majorBidi" w:cstheme="majorBidi"/>
-          <w:i w:val="0"/>
-          <w:color w:val="2F5496" w:themeColor="accent1" w:themeShade="BF"/>
-          <w:sz w:val="24"/>
-          <w:szCs w:val="24"/>
-        </w:rPr>
-        <w:t>, )</w:t>
-      </w:r>
-      <w:proofErr w:type="gramEnd"/>
-      <w:r>
-        <w:rPr>
-          <w:rFonts w:asciiTheme="majorBidi" w:hAnsiTheme="majorBidi" w:cstheme="majorBidi"/>
-          <w:i w:val="0"/>
-          <w:color w:val="2F5496" w:themeColor="accent1" w:themeShade="BF"/>
-          <w:sz w:val="24"/>
-          <w:szCs w:val="24"/>
-        </w:rPr>
-        <w:t xml:space="preserve"> (each student should have unique URL)</w:t>
+        <w:t>The user shall be able to manage. (vision, goal,)</w:t>
+      </w:r>
+    </w:p>
+    <w:p>
+      <w:pPr>
+        <w:pStyle w:val="Heading3"/>
+        <w:rPr>
+          <w:rFonts w:asciiTheme="majorBidi" w:hAnsiTheme="majorBidi" w:cstheme="majorBidi"/>
+          <w:i w:val="0"/>
+          <w:color w:val="2F5496" w:themeColor="accent1" w:themeShade="BF"/>
+          <w:sz w:val="24"/>
+          <w:szCs w:val="24"/>
+        </w:rPr>
+      </w:pPr>
+      <w:r>
+        <w:rPr>
+          <w:rFonts w:asciiTheme="majorBidi" w:hAnsiTheme="majorBidi" w:cstheme="majorBidi"/>
+          <w:i w:val="0"/>
+          <w:color w:val="2F5496" w:themeColor="accent1" w:themeShade="BF"/>
+          <w:sz w:val="24"/>
+          <w:szCs w:val="24"/>
+        </w:rPr>
+        <w:t>The user shall be able to manage the names of the members who developed the website. (Name, Student ID, ) (each student should have unique URL)</w:t>
       </w:r>
     </w:p>
     <w:p>
@@ -2422,6 +2351,11 @@
       </w:r>
     </w:p>
     <w:p>
+      <w:r>
+        <w:t>The system has xxx Security Groups, which is, Admins, Managers, Academic managers, Editors/writers, and the default (no security group)</w:t>
+      </w:r>
+    </w:p>
+    <w:p>
       <w:pPr>
         <w:pStyle w:val="Heading3"/>
         <w:rPr>
@@ -2478,105 +2412,122 @@
         </w:rPr>
         <w:t>The system shall be able to authorize users</w:t>
       </w:r>
-    </w:p>
-    <w:p>
-      <w:pPr>
-        <w:pStyle w:val="Heading4"/>
+      <w:r>
         <w:rPr>
           <w:rFonts w:asciiTheme="majorBidi" w:hAnsiTheme="majorBidi" w:cstheme="majorBidi"/>
           <w:color w:val="2E74B5" w:themeColor="accent5" w:themeShade="BF"/>
           <w:sz w:val="24"/>
           <w:szCs w:val="24"/>
         </w:rPr>
-      </w:pPr>
-      <w:r>
-        <w:rPr>
-          <w:rFonts w:asciiTheme="majorBidi" w:hAnsiTheme="majorBidi" w:cstheme="majorBidi"/>
-          <w:color w:val="2E74B5" w:themeColor="accent5" w:themeShade="BF"/>
-          <w:sz w:val="24"/>
-          <w:szCs w:val="24"/>
-        </w:rPr>
-        <w:t>Validate username and password inputs</w:t>
-      </w:r>
-    </w:p>
-    <w:p>
-      <w:pPr>
-        <w:pStyle w:val="Heading4"/>
-        <w:rPr>
-          <w:rFonts w:asciiTheme="majorBidi" w:hAnsiTheme="majorBidi" w:cstheme="majorBidi"/>
-          <w:color w:val="2E74B5" w:themeColor="accent5" w:themeShade="BF"/>
-          <w:sz w:val="24"/>
-          <w:szCs w:val="24"/>
-        </w:rPr>
-      </w:pPr>
-      <w:r>
-        <w:rPr>
-          <w:rFonts w:asciiTheme="majorBidi" w:hAnsiTheme="majorBidi" w:cstheme="majorBidi"/>
-          <w:color w:val="2E74B5" w:themeColor="accent5" w:themeShade="BF"/>
-          <w:sz w:val="24"/>
-          <w:szCs w:val="24"/>
-        </w:rPr>
-        <w:t>Encrypt sensitive data transmitted over the internet (username, password)</w:t>
-      </w:r>
-    </w:p>
-    <w:p>
-      <w:pPr>
-        <w:pStyle w:val="Heading4"/>
-        <w:rPr>
-          <w:rFonts w:asciiTheme="majorBidi" w:hAnsiTheme="majorBidi" w:cstheme="majorBidi"/>
-          <w:color w:val="2E74B5" w:themeColor="accent5" w:themeShade="BF"/>
-          <w:sz w:val="24"/>
-          <w:szCs w:val="24"/>
-        </w:rPr>
-      </w:pPr>
-      <w:r>
-        <w:rPr>
-          <w:rFonts w:asciiTheme="majorBidi" w:hAnsiTheme="majorBidi" w:cstheme="majorBidi"/>
-          <w:color w:val="2E74B5" w:themeColor="accent5" w:themeShade="BF"/>
-          <w:sz w:val="24"/>
-          <w:szCs w:val="24"/>
-        </w:rPr>
-        <w:t>The system shall detect and hinder Bots and IP Throttling attacks.</w:t>
-      </w:r>
-    </w:p>
-    <w:p>
-      <w:pPr>
-        <w:pStyle w:val="Heading4"/>
-        <w:rPr>
-          <w:rFonts w:asciiTheme="majorBidi" w:hAnsiTheme="majorBidi" w:cstheme="majorBidi"/>
-          <w:color w:val="2E74B5" w:themeColor="accent5" w:themeShade="BF"/>
-          <w:sz w:val="24"/>
-          <w:szCs w:val="24"/>
-        </w:rPr>
-      </w:pPr>
-      <w:r>
-        <w:rPr>
-          <w:rFonts w:asciiTheme="majorBidi" w:hAnsiTheme="majorBidi" w:cstheme="majorBidi"/>
-          <w:color w:val="2E74B5" w:themeColor="accent5" w:themeShade="BF"/>
-          <w:sz w:val="24"/>
-          <w:szCs w:val="24"/>
-        </w:rPr>
-        <w:t>The system shall prevent brute force</w:t>
-      </w:r>
-    </w:p>
-    <w:p>
-      <w:pPr>
-        <w:pStyle w:val="Heading4"/>
-        <w:rPr>
-          <w:rFonts w:asciiTheme="majorBidi" w:hAnsiTheme="majorBidi" w:cstheme="majorBidi"/>
-          <w:color w:val="2E74B5" w:themeColor="accent5" w:themeShade="BF"/>
-          <w:sz w:val="24"/>
-          <w:szCs w:val="24"/>
-        </w:rPr>
-      </w:pPr>
-      <w:r>
-        <w:rPr>
-          <w:rFonts w:asciiTheme="majorBidi" w:hAnsiTheme="majorBidi" w:cstheme="majorBidi"/>
-          <w:color w:val="2E74B5" w:themeColor="accent5" w:themeShade="BF"/>
-          <w:sz w:val="24"/>
-          <w:szCs w:val="24"/>
-        </w:rPr>
-        <w:t>The system shall detect and prevents users from using breached passwords</w:t>
+        <w:t xml:space="preserve"> (based on security groups)</w:t>
+      </w:r>
+    </w:p>
+    <w:p>
+      <w:pPr>
+        <w:pStyle w:val="Heading5"/>
+        <w:rPr>
+          <w:color w:val="ED7D31" w:themeColor="accent2"/>
+        </w:rPr>
+      </w:pPr>
+      <w:r>
+        <w:rPr>
+          <w:color w:val="ED7D31" w:themeColor="accent2"/>
+        </w:rPr>
+        <w:t>Head of SE Club</w:t>
+      </w:r>
+    </w:p>
+    <w:p>
+      <w:pPr>
+        <w:pStyle w:val="Heading5"/>
+        <w:rPr>
+          <w:color w:val="ED7D31" w:themeColor="accent2"/>
+        </w:rPr>
+      </w:pPr>
+      <w:r>
+        <w:rPr>
+          <w:color w:val="ED7D31" w:themeColor="accent2"/>
+        </w:rPr>
+        <w:t>Admins</w:t>
+      </w:r>
+    </w:p>
+    <w:p>
+      <w:pPr>
+        <w:pStyle w:val="Heading5"/>
+        <w:rPr>
+          <w:color w:val="ED7D31" w:themeColor="accent2"/>
+        </w:rPr>
+      </w:pPr>
+      <w:r>
+        <w:rPr>
+          <w:color w:val="ED7D31" w:themeColor="accent2"/>
+        </w:rPr>
+        <w:t>Head of Development</w:t>
+      </w:r>
+      <w:r>
+        <w:rPr>
+          <w:color w:val="ED7D31" w:themeColor="accent2"/>
+        </w:rPr>
+        <w:t xml:space="preserve"> Department</w:t>
+      </w:r>
+    </w:p>
+    <w:p>
+      <w:pPr>
+        <w:pStyle w:val="Heading5"/>
+        <w:rPr>
+          <w:color w:val="ED7D31" w:themeColor="accent2"/>
+        </w:rPr>
+      </w:pPr>
+      <w:r>
+        <w:rPr>
+          <w:color w:val="ED7D31" w:themeColor="accent2"/>
+        </w:rPr>
+        <w:t>Head of Educational Department</w:t>
+      </w:r>
+    </w:p>
+    <w:p>
+      <w:pPr>
+        <w:pStyle w:val="Heading5"/>
+        <w:rPr>
+          <w:color w:val="ED7D31" w:themeColor="accent2"/>
+        </w:rPr>
+      </w:pPr>
+      <w:r>
+        <w:rPr>
+          <w:color w:val="ED7D31" w:themeColor="accent2"/>
+        </w:rPr>
+        <w:t>Head of Marketing Department</w:t>
+      </w:r>
+    </w:p>
+    <w:p>
+      <w:pPr>
+        <w:pStyle w:val="Heading5"/>
+        <w:rPr>
+          <w:color w:val="ED7D31" w:themeColor="accent2"/>
+        </w:rPr>
+      </w:pPr>
+      <w:r>
+        <w:rPr>
+          <w:color w:val="ED7D31" w:themeColor="accent2"/>
+        </w:rPr>
+        <w:t xml:space="preserve">Head of </w:t>
+      </w:r>
+      <w:r>
+        <w:rPr>
+          <w:color w:val="ED7D31" w:themeColor="accent2"/>
+        </w:rPr>
+        <w:t>Security</w:t>
+      </w:r>
+      <w:r>
+        <w:rPr>
+          <w:color w:val="ED7D31" w:themeColor="accent2"/>
+        </w:rPr>
+        <w:t xml:space="preserve"> </w:t>
+      </w:r>
+      <w:r>
+        <w:rPr>
+          <w:color w:val="ED7D31" w:themeColor="accent2"/>
+        </w:rPr>
+        <w:t>Section</w:t>
       </w:r>
     </w:p>
     <w:p>
@@ -2654,23 +2605,42 @@
     <w:p/>
     <w:p>
       <w:pPr>
-        <w:pStyle w:val="Heading2"/>
+        <w:pStyle w:val="Heading1"/>
         <w:numPr>
           <w:ilvl w:val="0"/>
           <w:numId w:val="0"/>
         </w:numPr>
-        <w15:collapsed/>
-        <w:rPr>
-          <w:b w:val="0"/>
-          <w:bCs/>
+        <w:rPr>
+          <w:highlight w:val="yellow"/>
+        </w:rPr>
+      </w:pPr>
+    </w:p>
+    <w:p>
+      <w:pPr>
+        <w:pStyle w:val="Heading1"/>
+        <w:numPr>
+          <w:ilvl w:val="0"/>
+          <w:numId w:val="0"/>
+        </w:numPr>
+        <w:rPr>
+          <w:highlight w:val="yellow"/>
+        </w:rPr>
+      </w:pPr>
+    </w:p>
+    <w:p>
+      <w:pPr>
+        <w:pStyle w:val="Heading1"/>
+        <w:numPr>
+          <w:ilvl w:val="0"/>
+          <w:numId w:val="0"/>
+        </w:numPr>
+        <w:rPr>
           <w:sz w:val="8"/>
           <w:szCs w:val="8"/>
         </w:rPr>
       </w:pPr>
       <w:r>
         <w:rPr>
-          <w:b w:val="0"/>
-          <w:bCs/>
           <w:highlight w:val="yellow"/>
         </w:rPr>
         <w:t>Requirements colored with yellow means there is a team working on it right now</w:t>
@@ -3002,6 +2972,24 @@
     <w:abstractNumId w:val="0"/>
   </w:num>
   <w:num w:numId="3" w16cid:durableId="26223713">
+    <w:abstractNumId w:val="0"/>
+  </w:num>
+  <w:num w:numId="4" w16cid:durableId="653485367">
+    <w:abstractNumId w:val="0"/>
+  </w:num>
+  <w:num w:numId="5" w16cid:durableId="686836955">
+    <w:abstractNumId w:val="0"/>
+  </w:num>
+  <w:num w:numId="6" w16cid:durableId="189605753">
+    <w:abstractNumId w:val="0"/>
+  </w:num>
+  <w:num w:numId="7" w16cid:durableId="1289891830">
+    <w:abstractNumId w:val="0"/>
+  </w:num>
+  <w:num w:numId="8" w16cid:durableId="1258245329">
+    <w:abstractNumId w:val="0"/>
+  </w:num>
+  <w:num w:numId="9" w16cid:durableId="957874234">
     <w:abstractNumId w:val="0"/>
   </w:num>
   <w:numIdMacAtCleanup w:val="1"/>
@@ -4183,7 +4171,12 @@
 </file>
 
 <file path=customXml/item1.xml><?xml version="1.0" encoding="utf-8"?>
-<b:Sources xmlns:b="http://schemas.openxmlformats.org/officeDocument/2006/bibliography" xmlns="http://schemas.openxmlformats.org/officeDocument/2006/bibliography" SelectedStyle="\APASixthEditionOfficeOnline.xsl" StyleName="APA" Version="6"/>
+<?mso-contentType ?>
+<FormTemplates xmlns="http://schemas.microsoft.com/sharepoint/v3/contenttype/forms">
+  <Display>DocumentLibraryForm</Display>
+  <Edit>DocumentLibraryForm</Edit>
+  <New>DocumentLibraryForm</New>
+</FormTemplates>
 </file>
 
 <file path=customXml/item2.xml><?xml version="1.0" encoding="utf-8"?>
@@ -4193,12 +4186,7 @@
 </file>
 
 <file path=customXml/item3.xml><?xml version="1.0" encoding="utf-8"?>
-<?mso-contentType ?>
-<FormTemplates xmlns="http://schemas.microsoft.com/sharepoint/v3/contenttype/forms">
-  <Display>DocumentLibraryForm</Display>
-  <Edit>DocumentLibraryForm</Edit>
-  <New>DocumentLibraryForm</New>
-</FormTemplates>
+<b:Sources xmlns:b="http://schemas.openxmlformats.org/officeDocument/2006/bibliography" xmlns="http://schemas.openxmlformats.org/officeDocument/2006/bibliography" SelectedStyle="\APASixthEditionOfficeOnline.xsl" StyleName="APA" Version="6"/>
 </file>
 
 <file path=customXml/item4.xml><?xml version="1.0" encoding="utf-8"?>
@@ -4425,9 +4413,9 @@
 </file>
 
 <file path=customXml/itemProps1.xml><?xml version="1.0" encoding="utf-8"?>
-<ds:datastoreItem xmlns:ds="http://schemas.openxmlformats.org/officeDocument/2006/customXml" ds:itemID="{0550970F-016E-44BB-BB54-7E6EA571D519}">
+<ds:datastoreItem xmlns:ds="http://schemas.openxmlformats.org/officeDocument/2006/customXml" ds:itemID="{7F9B97CB-701C-4707-B07C-B3716A9F867E}">
   <ds:schemaRefs>
-    <ds:schemaRef ds:uri="http://schemas.openxmlformats.org/officeDocument/2006/bibliography"/>
+    <ds:schemaRef ds:uri="http://schemas.microsoft.com/sharepoint/v3/contenttype/forms"/>
   </ds:schemaRefs>
 </ds:datastoreItem>
 </file>
@@ -4442,9 +4430,9 @@
 </file>
 
 <file path=customXml/itemProps3.xml><?xml version="1.0" encoding="utf-8"?>
-<ds:datastoreItem xmlns:ds="http://schemas.openxmlformats.org/officeDocument/2006/customXml" ds:itemID="{7F9B97CB-701C-4707-B07C-B3716A9F867E}">
+<ds:datastoreItem xmlns:ds="http://schemas.openxmlformats.org/officeDocument/2006/customXml" ds:itemID="{0550970F-016E-44BB-BB54-7E6EA571D519}">
   <ds:schemaRefs>
-    <ds:schemaRef ds:uri="http://schemas.microsoft.com/sharepoint/v3/contenttype/forms"/>
+    <ds:schemaRef ds:uri="http://schemas.openxmlformats.org/officeDocument/2006/bibliography"/>
   </ds:schemaRefs>
 </ds:datastoreItem>
 </file>

</xml_diff>